<commit_message>
Mailfinder enters alpha stage
Signed-off-by: Eli <elibelash@gmail.com>
</commit_message>
<xml_diff>
--- a/Command Guide.docx
+++ b/Command Guide.docx
@@ -10,8 +10,8 @@
       </w:tblPr>
       <w:tblGrid>
         <w:gridCol w:w="967"/>
-        <w:gridCol w:w="952"/>
-        <w:gridCol w:w="7657"/>
+        <w:gridCol w:w="1065"/>
+        <w:gridCol w:w="7544"/>
       </w:tblGrid>
       <w:tr>
         <w:tc>
@@ -434,12 +434,7 @@
           </w:p>
           <w:p>
             <w:r>
-              <w:t>[*] This does not conflict with freezin</w:t>
-            </w:r>
-            <w:bookmarkStart w:id="0" w:name="_GoBack"/>
-            <w:bookmarkEnd w:id="0"/>
-            <w:r>
-              <w:t>g/turning off/locking   layers/objects/blocks.</w:t>
+              <w:t>[*] This does not conflict with freezing/turning off/locking   layers/objects/blocks.</w:t>
             </w:r>
           </w:p>
           <w:p>
@@ -453,11 +448,16 @@
         <w:tc>
           <w:tcPr>
             <w:tcW w:w="903" w:type="dxa"/>
-          </w:tcPr>
-          <w:p>
-            <w:pPr>
-              <w:jc w:val="center"/>
-            </w:pPr>
+            <w:vAlign w:val="center"/>
+          </w:tcPr>
+          <w:p>
+            <w:pPr>
+              <w:jc w:val="center"/>
+            </w:pPr>
+            <w:bookmarkStart w:id="0" w:name="_GoBack" w:colFirst="0" w:colLast="0"/>
+            <w:r>
+              <w:t>Multi Replace</w:t>
+            </w:r>
           </w:p>
         </w:tc>
         <w:tc>
@@ -469,15 +469,35 @@
             <w:pPr>
               <w:jc w:val="center"/>
             </w:pPr>
+            <w:proofErr w:type="spellStart"/>
+            <w:r>
+              <w:t>Mreplace</w:t>
+            </w:r>
+            <w:proofErr w:type="spellEnd"/>
           </w:p>
         </w:tc>
         <w:tc>
           <w:tcPr>
             <w:tcW w:w="7717" w:type="dxa"/>
           </w:tcPr>
-          <w:p/>
+          <w:p>
+            <w:r>
+              <w:t>Replaces all selected blocks to a single block.</w:t>
+            </w:r>
+          </w:p>
+          <w:p>
+            <w:r>
+              <w:t>Keeps the rotation and attributes.</w:t>
+            </w:r>
+          </w:p>
+          <w:p>
+            <w:r>
+              <w:t>Note:  The blocks must be in the same rotation axis inside their block definition (inside the block editor).</w:t>
+            </w:r>
+          </w:p>
         </w:tc>
       </w:tr>
+      <w:bookmarkEnd w:id="0"/>
       <w:tr>
         <w:tc>
           <w:tcPr>
@@ -835,6 +855,7 @@
       <w:spacing w:after="0" w:line="240" w:lineRule="auto"/>
     </w:pPr>
     <w:tblPr>
+      <w:tblInd w:w="0" w:type="dxa"/>
       <w:tblBorders>
         <w:top w:val="single" w:sz="4" w:space="0" w:color="auto"/>
         <w:left w:val="single" w:sz="4" w:space="0" w:color="auto"/>
@@ -843,6 +864,12 @@
         <w:insideH w:val="single" w:sz="4" w:space="0" w:color="auto"/>
         <w:insideV w:val="single" w:sz="4" w:space="0" w:color="auto"/>
       </w:tblBorders>
+      <w:tblCellMar>
+        <w:top w:w="0" w:type="dxa"/>
+        <w:left w:w="108" w:type="dxa"/>
+        <w:bottom w:w="0" w:type="dxa"/>
+        <w:right w:w="108" w:type="dxa"/>
+      </w:tblCellMar>
     </w:tblPr>
   </w:style>
   <w:style w:type="paragraph" w:styleId="ListParagraph">
@@ -1055,6 +1082,7 @@
       <w:spacing w:after="0" w:line="240" w:lineRule="auto"/>
     </w:pPr>
     <w:tblPr>
+      <w:tblInd w:w="0" w:type="dxa"/>
       <w:tblBorders>
         <w:top w:val="single" w:sz="4" w:space="0" w:color="auto"/>
         <w:left w:val="single" w:sz="4" w:space="0" w:color="auto"/>
@@ -1063,6 +1091,12 @@
         <w:insideH w:val="single" w:sz="4" w:space="0" w:color="auto"/>
         <w:insideV w:val="single" w:sz="4" w:space="0" w:color="auto"/>
       </w:tblBorders>
+      <w:tblCellMar>
+        <w:top w:w="0" w:type="dxa"/>
+        <w:left w:w="108" w:type="dxa"/>
+        <w:bottom w:w="0" w:type="dxa"/>
+        <w:right w:w="108" w:type="dxa"/>
+      </w:tblCellMar>
     </w:tblPr>
   </w:style>
   <w:style w:type="paragraph" w:styleId="ListParagraph">

</xml_diff>

<commit_message>
A bit more doc Signed-off-by: Eli Belash <eli@Topaz.local>
</commit_message>
<xml_diff>
--- a/Command Guide.docx
+++ b/Command Guide.docx
@@ -37,11 +37,9 @@
             <w:pPr>
               <w:jc w:val="center"/>
             </w:pPr>
-            <w:proofErr w:type="spellStart"/>
             <w:r>
               <w:t>ws</w:t>
             </w:r>
-            <w:proofErr w:type="spellEnd"/>
           </w:p>
         </w:tc>
         <w:tc>
@@ -84,11 +82,9 @@
             <w:pPr>
               <w:jc w:val="center"/>
             </w:pPr>
-            <w:proofErr w:type="spellStart"/>
             <w:r>
               <w:t>wsw</w:t>
             </w:r>
-            <w:proofErr w:type="spellEnd"/>
           </w:p>
         </w:tc>
         <w:tc>
@@ -139,11 +135,9 @@
             <w:pPr>
               <w:jc w:val="center"/>
             </w:pPr>
-            <w:proofErr w:type="spellStart"/>
             <w:r>
               <w:t>ww</w:t>
             </w:r>
-            <w:proofErr w:type="spellEnd"/>
           </w:p>
         </w:tc>
         <w:tc>
@@ -186,11 +180,9 @@
             <w:pPr>
               <w:jc w:val="center"/>
             </w:pPr>
-            <w:proofErr w:type="spellStart"/>
             <w:r>
               <w:t>sq</w:t>
             </w:r>
-            <w:proofErr w:type="spellEnd"/>
           </w:p>
         </w:tc>
         <w:tc>
@@ -214,7 +206,24 @@
           </w:p>
           <w:p>
             <w:r>
-              <w:t>If the object is a block then it will search for a custom property under the names “Distance” or “Length”.</w:t>
+              <w:t xml:space="preserve">If the object is a block then it will search for a custom </w:t>
+            </w:r>
+            <w:r>
+              <w:t>parameter\property</w:t>
+            </w:r>
+            <w:r>
+              <w:t xml:space="preserve"> under the names “Distance” or “Length”</w:t>
+            </w:r>
+            <w:r>
+              <w:t xml:space="preserve"> (Exact Case Sentensive</w:t>
+            </w:r>
+            <w:bookmarkStart w:id="0" w:name="_GoBack"/>
+            <w:bookmarkEnd w:id="0"/>
+            <w:r>
+              <w:t>)</w:t>
+            </w:r>
+            <w:r>
+              <w:t>.</w:t>
             </w:r>
           </w:p>
         </w:tc>
@@ -354,12 +363,7 @@
           </w:tcPr>
           <w:p>
             <w:r>
-              <w:t>Unhides all hidden objects</w:t>
-            </w:r>
-            <w:bookmarkStart w:id="0" w:name="_GoBack"/>
-            <w:bookmarkEnd w:id="0"/>
-            <w:r>
-              <w:t>.</w:t>
+              <w:t>Unhides all hidden objects.</w:t>
             </w:r>
           </w:p>
           <w:p>
@@ -396,11 +400,9 @@
             <w:pPr>
               <w:jc w:val="center"/>
             </w:pPr>
-            <w:proofErr w:type="spellStart"/>
             <w:r>
               <w:t>Addcurve</w:t>
             </w:r>
-            <w:proofErr w:type="spellEnd"/>
           </w:p>
           <w:p>
             <w:pPr>
@@ -442,10 +444,10 @@
                   <v:path o:extrusionok="f" gradientshapeok="t" o:connecttype="rect"/>
                   <o:lock v:ext="edit" aspectratio="t"/>
                 </v:shapetype>
-                <v:shape id="_x0000_i1063" type="#_x0000_t75" style="width:195.75pt;height:169.5pt" o:ole="">
+                <v:shape id="_x0000_i1025" type="#_x0000_t75" style="width:195.75pt;height:169.5pt" o:ole="">
                   <v:imagedata r:id="rId5" o:title=""/>
                 </v:shape>
-                <o:OLEObject Type="Embed" ProgID="PBrush" ShapeID="_x0000_i1063" DrawAspect="Content" ObjectID="_1570349357" r:id="rId6"/>
+                <o:OLEObject Type="Embed" ProgID="PBrush" ShapeID="_x0000_i1025" DrawAspect="Content" ObjectID="_1570350032" r:id="rId6"/>
               </w:object>
             </w:r>
           </w:p>
@@ -499,14 +501,12 @@
             <w:pPr>
               <w:jc w:val="center"/>
             </w:pPr>
-            <w:proofErr w:type="spellStart"/>
             <w:r>
               <w:t>m</w:t>
             </w:r>
             <w:r>
               <w:t>replace</w:t>
             </w:r>
-            <w:proofErr w:type="spellEnd"/>
           </w:p>
         </w:tc>
         <w:tc>
@@ -549,14 +549,12 @@
             <w:pPr>
               <w:jc w:val="center"/>
             </w:pPr>
-            <w:proofErr w:type="spellStart"/>
             <w:r>
               <w:t>m</w:t>
             </w:r>
             <w:r>
               <w:t>rotate</w:t>
             </w:r>
-            <w:proofErr w:type="spellEnd"/>
           </w:p>
         </w:tc>
         <w:tc>
@@ -600,10 +598,10 @@
           <w:p>
             <w:r>
               <w:object w:dxaOrig="7335" w:dyaOrig="9600">
-                <v:shape id="_x0000_i1036" type="#_x0000_t75" style="width:201.75pt;height:264pt" o:ole="">
+                <v:shape id="_x0000_i1026" type="#_x0000_t75" style="width:201.75pt;height:264pt" o:ole="">
                   <v:imagedata r:id="rId7" o:title=""/>
                 </v:shape>
-                <o:OLEObject Type="Embed" ProgID="PBrush" ShapeID="_x0000_i1036" DrawAspect="Content" ObjectID="_1570349358" r:id="rId8"/>
+                <o:OLEObject Type="Embed" ProgID="PBrush" ShapeID="_x0000_i1026" DrawAspect="Content" ObjectID="_1570350033" r:id="rId8"/>
               </w:object>
             </w:r>
           </w:p>
@@ -634,21 +632,17 @@
             <w:pPr>
               <w:jc w:val="center"/>
             </w:pPr>
-            <w:proofErr w:type="spellStart"/>
             <w:r>
               <w:t>mtoline</w:t>
             </w:r>
-            <w:proofErr w:type="spellEnd"/>
-          </w:p>
-          <w:p>
-            <w:pPr>
-              <w:jc w:val="center"/>
-            </w:pPr>
-            <w:proofErr w:type="spellStart"/>
+          </w:p>
+          <w:p>
+            <w:pPr>
+              <w:jc w:val="center"/>
+            </w:pPr>
             <w:r>
               <w:t>mtolines</w:t>
             </w:r>
-            <w:proofErr w:type="spellEnd"/>
           </w:p>
         </w:tc>
         <w:tc>
@@ -684,22 +678,9 @@
                 <w:numId w:val="3"/>
               </w:numPr>
             </w:pPr>
-            <w:proofErr w:type="spellStart"/>
-            <w:r>
-              <w:t>mtoline</w:t>
-            </w:r>
-            <w:proofErr w:type="spellEnd"/>
-            <w:r>
-              <w:t xml:space="preserve"> is for </w:t>
-            </w:r>
-            <w:proofErr w:type="gramStart"/>
-            <w:r>
-              <w:t xml:space="preserve">a single </w:t>
-            </w:r>
-            <w:r>
-              <w:t>blocks</w:t>
-            </w:r>
-            <w:proofErr w:type="gramEnd"/>
+            <w:r>
+              <w:t>mtoline is for a single blocks</w:t>
+            </w:r>
           </w:p>
           <w:p>
             <w:pPr>
@@ -709,22 +690,17 @@
                 <w:numId w:val="3"/>
               </w:numPr>
             </w:pPr>
-            <w:proofErr w:type="spellStart"/>
-            <w:r>
-              <w:t>mtolines</w:t>
-            </w:r>
-            <w:proofErr w:type="spellEnd"/>
-            <w:r>
-              <w:t xml:space="preserve"> is for multiple blocks</w:t>
+            <w:r>
+              <w:t>mtolines is for multiple blocks</w:t>
             </w:r>
           </w:p>
           <w:p>
             <w:r>
               <w:object w:dxaOrig="14190" w:dyaOrig="4860">
-                <v:shape id="_x0000_i1044" type="#_x0000_t75" style="width:358.5pt;height:123pt" o:ole="">
+                <v:shape id="_x0000_i1027" type="#_x0000_t75" style="width:358.5pt;height:123pt" o:ole="">
                   <v:imagedata r:id="rId9" o:title=""/>
                 </v:shape>
-                <o:OLEObject Type="Embed" ProgID="PBrush" ShapeID="_x0000_i1044" DrawAspect="Content" ObjectID="_1570349359" r:id="rId10"/>
+                <o:OLEObject Type="Embed" ProgID="PBrush" ShapeID="_x0000_i1027" DrawAspect="Content" ObjectID="_1570350034" r:id="rId10"/>
               </w:object>
             </w:r>
           </w:p>
@@ -1270,7 +1246,7 @@
     <w:lsdException w:name="Table Web 2" w:semiHidden="1" w:unhideWhenUsed="1"/>
     <w:lsdException w:name="Table Web 3" w:semiHidden="1" w:unhideWhenUsed="1"/>
     <w:lsdException w:name="Balloon Text" w:semiHidden="1" w:unhideWhenUsed="1"/>
-    <w:lsdException w:name="Table Grid" w:semiHidden="1" w:uiPriority="59" w:unhideWhenUsed="1"/>
+    <w:lsdException w:name="Table Grid" w:uiPriority="59"/>
     <w:lsdException w:name="Table Theme" w:semiHidden="1" w:unhideWhenUsed="1"/>
     <w:lsdException w:name="Placeholder Text" w:semiHidden="1"/>
     <w:lsdException w:name="No Spacing" w:uiPriority="1" w:qFormat="1"/>

</xml_diff>